<commit_message>
Test Case fino al REQ-009
</commit_message>
<xml_diff>
--- a/4_Diari/2023-01-27_Diario_MongaCurialeRatti.docx
+++ b/4_Diari/2023-01-27_Diario_MongaCurialeRatti.docx
@@ -307,8 +307,34 @@
               </w:rPr>
               <w:t>Creato un diagramma di flusso</w:t>
             </w:r>
+            <w:r>
+              <w:rPr>
+                <w:rFonts w:ascii="Arial" w:hAnsi="Arial" w:cs="Arial"/>
+              </w:rPr>
+              <w:t xml:space="preserve"> (utilizzando </w:t>
+            </w:r>
+            <w:proofErr w:type="spellStart"/>
+            <w:r>
+              <w:rPr>
+                <w:rFonts w:ascii="Arial" w:hAnsi="Arial" w:cs="Arial"/>
+              </w:rPr>
+              <w:t>microsoft</w:t>
+            </w:r>
+            <w:proofErr w:type="spellEnd"/>
+            <w:r>
+              <w:rPr>
+                <w:rFonts w:ascii="Arial" w:hAnsi="Arial" w:cs="Arial"/>
+              </w:rPr>
+              <w:t xml:space="preserve"> </w:t>
+            </w:r>
             <w:bookmarkStart w:id="3" w:name="_GoBack"/>
             <w:bookmarkEnd w:id="3"/>
+            <w:r>
+              <w:rPr>
+                <w:rFonts w:ascii="Arial" w:hAnsi="Arial" w:cs="Arial"/>
+              </w:rPr>
+              <w:t>visio)</w:t>
+            </w:r>
           </w:p>
           <w:p>
             <w:pPr>
@@ -320,7 +346,19 @@
               <w:rPr>
                 <w:rFonts w:ascii="Arial" w:hAnsi="Arial" w:cs="Arial"/>
               </w:rPr>
-              <w:t>Estratti i requisiti e i test case</w:t>
+              <w:t xml:space="preserve">Estratti i requisiti e </w:t>
+            </w:r>
+            <w:r>
+              <w:rPr>
+                <w:rFonts w:ascii="Arial" w:hAnsi="Arial" w:cs="Arial"/>
+              </w:rPr>
+              <w:t>sviluppati i</w:t>
+            </w:r>
+            <w:r>
+              <w:rPr>
+                <w:rFonts w:ascii="Arial" w:hAnsi="Arial" w:cs="Arial"/>
+              </w:rPr>
+              <w:t xml:space="preserve"> test case</w:t>
             </w:r>
           </w:p>
         </w:tc>
@@ -546,19 +584,11 @@
         <w:rFonts w:ascii="Arial" w:hAnsi="Arial" w:cs="Arial"/>
       </w:rPr>
     </w:pPr>
-    <w:proofErr w:type="spellStart"/>
     <w:r>
       <w:rPr>
         <w:rFonts w:ascii="Arial" w:hAnsi="Arial" w:cs="Arial"/>
       </w:rPr>
-      <w:t>Wordcloud</w:t>
-    </w:r>
-    <w:proofErr w:type="spellEnd"/>
-    <w:r>
-      <w:rPr>
-        <w:rFonts w:ascii="Arial" w:hAnsi="Arial" w:cs="Arial"/>
-      </w:rPr>
-      <w:t xml:space="preserve"> generator</w:t>
+      <w:t>Wordcloud generator</w:t>
     </w:r>
     <w:r>
       <w:rPr>
@@ -4169,7 +4199,7 @@
 </file>
 
 <file path=customXml/itemProps1.xml><?xml version="1.0" encoding="utf-8"?>
-<ds:datastoreItem xmlns:ds="http://schemas.openxmlformats.org/officeDocument/2006/customXml" ds:itemID="{9F49196A-8BCC-4628-84A7-5E18A6BDCF6C}">
+<ds:datastoreItem xmlns:ds="http://schemas.openxmlformats.org/officeDocument/2006/customXml" ds:itemID="{3A0649FC-2253-4383-90B2-41D06A963A60}">
   <ds:schemaRefs>
     <ds:schemaRef ds:uri="http://schemas.openxmlformats.org/officeDocument/2006/bibliography"/>
   </ds:schemaRefs>

</xml_diff>

<commit_message>
Requisito bordo modificato + Diario
</commit_message>
<xml_diff>
--- a/4_Diari/2023-01-27_Diario_MongaCurialeRatti.docx
+++ b/4_Diari/2023-01-27_Diario_MongaCurialeRatti.docx
@@ -305,6 +305,21 @@
               <w:rPr>
                 <w:rFonts w:ascii="Arial" w:hAnsi="Arial" w:cs="Arial"/>
               </w:rPr>
+              <w:t xml:space="preserve">Creato lo Use Case </w:t>
+            </w:r>
+            <w:bookmarkStart w:id="3" w:name="_GoBack"/>
+            <w:bookmarkEnd w:id="3"/>
+          </w:p>
+          <w:p>
+            <w:pPr>
+              <w:rPr>
+                <w:rFonts w:ascii="Arial" w:hAnsi="Arial" w:cs="Arial"/>
+              </w:rPr>
+            </w:pPr>
+            <w:r>
+              <w:rPr>
+                <w:rFonts w:ascii="Arial" w:hAnsi="Arial" w:cs="Arial"/>
+              </w:rPr>
               <w:t>Creato un diagramma di flusso</w:t>
             </w:r>
             <w:r>
@@ -488,8 +503,20 @@
               </w:rPr>
               <w:t xml:space="preserve"> sulla macchina</w:t>
             </w:r>
-            <w:bookmarkStart w:id="3" w:name="_GoBack"/>
-            <w:bookmarkEnd w:id="3"/>
+            <w:r>
+              <w:rPr>
+                <w:rFonts w:ascii="Arial" w:hAnsi="Arial" w:cs="Arial"/>
+              </w:rPr>
+              <w:t>. Risolto specificando il percorso durante l’</w:t>
+            </w:r>
+            <w:proofErr w:type="spellStart"/>
+            <w:r>
+              <w:rPr>
+                <w:rFonts w:ascii="Arial" w:hAnsi="Arial" w:cs="Arial"/>
+              </w:rPr>
+              <w:t>nstallazione</w:t>
+            </w:r>
+            <w:proofErr w:type="spellEnd"/>
           </w:p>
         </w:tc>
       </w:tr>
@@ -4268,7 +4295,7 @@
 </file>
 
 <file path=customXml/itemProps1.xml><?xml version="1.0" encoding="utf-8"?>
-<ds:datastoreItem xmlns:ds="http://schemas.openxmlformats.org/officeDocument/2006/customXml" ds:itemID="{F9B787CA-C166-4636-9EFF-98C3167B4A93}">
+<ds:datastoreItem xmlns:ds="http://schemas.openxmlformats.org/officeDocument/2006/customXml" ds:itemID="{F0017AC3-D384-4FFE-B00F-2C4465FA6552}">
   <ds:schemaRefs>
     <ds:schemaRef ds:uri="http://schemas.openxmlformats.org/officeDocument/2006/bibliography"/>
   </ds:schemaRefs>

</xml_diff>

<commit_message>
Diario 1 giorno completo
</commit_message>
<xml_diff>
--- a/4_Diari/2023-01-27_Diario_MongaCurialeRatti.docx
+++ b/4_Diari/2023-01-27_Diario_MongaCurialeRatti.docx
@@ -421,6 +421,60 @@
               <w:t xml:space="preserve"> sulle macchine</w:t>
             </w:r>
           </w:p>
+          <w:p>
+            <w:pPr>
+              <w:rPr>
+                <w:rFonts w:ascii="Arial" w:hAnsi="Arial" w:cs="Arial"/>
+              </w:rPr>
+            </w:pPr>
+            <w:r>
+              <w:rPr>
+                <w:rFonts w:ascii="Arial" w:hAnsi="Arial" w:cs="Arial"/>
+              </w:rPr>
+              <w:t xml:space="preserve">Installato </w:t>
+            </w:r>
+            <w:proofErr w:type="spellStart"/>
+            <w:r>
+              <w:rPr>
+                <w:rFonts w:ascii="Arial" w:hAnsi="Arial" w:cs="Arial"/>
+              </w:rPr>
+              <w:t>python</w:t>
+            </w:r>
+            <w:proofErr w:type="spellEnd"/>
+            <w:r>
+              <w:rPr>
+                <w:rFonts w:ascii="Arial" w:hAnsi="Arial" w:cs="Arial"/>
+              </w:rPr>
+              <w:t xml:space="preserve"> con </w:t>
+            </w:r>
+            <w:proofErr w:type="spellStart"/>
+            <w:r>
+              <w:rPr>
+                <w:rFonts w:ascii="Arial" w:hAnsi="Arial" w:cs="Arial"/>
+              </w:rPr>
+              <w:t>kivy</w:t>
+            </w:r>
+            <w:proofErr w:type="spellEnd"/>
+            <w:r>
+              <w:rPr>
+                <w:rFonts w:ascii="Arial" w:hAnsi="Arial" w:cs="Arial"/>
+              </w:rPr>
+              <w:t xml:space="preserve"> sulla macchina di Curiale</w:t>
+            </w:r>
+          </w:p>
+          <w:p>
+            <w:pPr>
+              <w:rPr>
+                <w:rFonts w:ascii="Arial" w:hAnsi="Arial" w:cs="Arial"/>
+              </w:rPr>
+            </w:pPr>
+            <w:r>
+              <w:rPr>
+                <w:rFonts w:ascii="Arial" w:hAnsi="Arial" w:cs="Arial"/>
+              </w:rPr>
+              <w:t>Guardato l’esempio di interfacce proposto automaticamente</w:t>
+            </w:r>
+          </w:p>
         </w:tc>
       </w:tr>
       <w:bookmarkEnd w:id="0"/>
@@ -521,8 +575,6 @@
               </w:rPr>
               <w:t>.</w:t>
             </w:r>
-            <w:bookmarkStart w:id="3" w:name="_GoBack"/>
-            <w:bookmarkEnd w:id="3"/>
           </w:p>
         </w:tc>
       </w:tr>
@@ -575,6 +627,20 @@
                 <w:rFonts w:ascii="Arial" w:hAnsi="Arial" w:cs="Arial"/>
               </w:rPr>
             </w:pPr>
+            <w:r>
+              <w:rPr>
+                <w:rFonts w:ascii="Arial" w:hAnsi="Arial" w:cs="Arial"/>
+              </w:rPr>
+              <w:t xml:space="preserve">Stiamo seguendo la </w:t>
+            </w:r>
+            <w:proofErr w:type="spellStart"/>
+            <w:r>
+              <w:rPr>
+                <w:rFonts w:ascii="Arial" w:hAnsi="Arial" w:cs="Arial"/>
+              </w:rPr>
+              <w:t>pianificazine</w:t>
+            </w:r>
+            <w:proofErr w:type="spellEnd"/>
           </w:p>
         </w:tc>
       </w:tr>
@@ -627,6 +693,28 @@
                 <w:rFonts w:ascii="Arial" w:hAnsi="Arial" w:cs="Arial"/>
               </w:rPr>
             </w:pPr>
+            <w:r>
+              <w:rPr>
+                <w:rFonts w:ascii="Arial" w:hAnsi="Arial" w:cs="Arial"/>
+              </w:rPr>
+              <w:t xml:space="preserve">Iniziare a sviluppare la GUI del programma di </w:t>
+            </w:r>
+            <w:proofErr w:type="spellStart"/>
+            <w:r>
+              <w:rPr>
+                <w:rFonts w:ascii="Arial" w:hAnsi="Arial" w:cs="Arial"/>
+              </w:rPr>
+              <w:t>python</w:t>
+            </w:r>
+            <w:proofErr w:type="spellEnd"/>
+            <w:r>
+              <w:rPr>
+                <w:rFonts w:ascii="Arial" w:hAnsi="Arial" w:cs="Arial"/>
+              </w:rPr>
+              <w:t>, cercando di comprendere il linguaggio</w:t>
+            </w:r>
+            <w:bookmarkStart w:id="3" w:name="_GoBack"/>
+            <w:bookmarkEnd w:id="3"/>
           </w:p>
         </w:tc>
       </w:tr>
@@ -4301,7 +4389,7 @@
 </file>
 
 <file path=customXml/itemProps1.xml><?xml version="1.0" encoding="utf-8"?>
-<ds:datastoreItem xmlns:ds="http://schemas.openxmlformats.org/officeDocument/2006/customXml" ds:itemID="{B984E00E-3E4E-478E-8C9F-711040C0713E}">
+<ds:datastoreItem xmlns:ds="http://schemas.openxmlformats.org/officeDocument/2006/customXml" ds:itemID="{A5A02A98-0B99-4645-9916-40F680A04EF2}">
   <ds:schemaRefs>
     <ds:schemaRef ds:uri="http://schemas.openxmlformats.org/officeDocument/2006/bibliography"/>
   </ds:schemaRefs>

</xml_diff>